<commit_message>
Falta recibir certificado y probar
</commit_message>
<xml_diff>
--- a/Caso2InfraComp/docs/Caso 2.docx
+++ b/Caso2InfraComp/docs/Caso 2.docx
@@ -21,12 +21,7 @@
         <w:t>computacional</w:t>
       </w:r>
       <w:r>
-        <w:t>.</w:t>
-      </w:r>
-      <w:bookmarkStart w:id="0" w:name="_GoBack"/>
-      <w:bookmarkEnd w:id="0"/>
-      <w:r>
-        <w:t xml:space="preserve"> </w:t>
+        <w:t xml:space="preserve">. </w:t>
       </w:r>
       <w:r>
         <w:t xml:space="preserve"> </w:t>
@@ -34,6 +29,13 @@
     </w:p>
     <w:sdt>
       <w:sdtPr>
+        <w:rPr>
+          <w:rFonts w:asciiTheme="minorHAnsi" w:eastAsiaTheme="minorHAnsi" w:hAnsiTheme="minorHAnsi" w:cstheme="minorBidi"/>
+          <w:color w:val="auto"/>
+          <w:sz w:val="22"/>
+          <w:szCs w:val="22"/>
+          <w:lang w:eastAsia="en-US"/>
+        </w:rPr>
         <w:id w:val="-527255467"/>
         <w:docPartObj>
           <w:docPartGallery w:val="Table of Contents"/>
@@ -42,13 +44,8 @@
       </w:sdtPr>
       <w:sdtEndPr>
         <w:rPr>
-          <w:rFonts w:asciiTheme="minorHAnsi" w:eastAsiaTheme="minorHAnsi" w:hAnsiTheme="minorHAnsi" w:cstheme="minorBidi"/>
           <w:b/>
           <w:bCs/>
-          <w:color w:val="auto"/>
-          <w:sz w:val="22"/>
-          <w:szCs w:val="22"/>
-          <w:lang w:eastAsia="en-US"/>
         </w:rPr>
       </w:sdtEndPr>
       <w:sdtContent>
@@ -82,7 +79,7 @@
           <w:r>
             <w:fldChar w:fldCharType="separate"/>
           </w:r>
-          <w:hyperlink w:anchor="_Toc447924577" w:history="1">
+          <w:hyperlink w:anchor="_Toc448088869" w:history="1">
             <w:r>
               <w:rPr>
                 <w:rStyle w:val="Hipervnculo"/>
@@ -124,7 +121,7 @@
                 <w:noProof/>
                 <w:webHidden/>
               </w:rPr>
-              <w:instrText xml:space="preserve"> PAGEREF _Toc447924577 \h </w:instrText>
+              <w:instrText xml:space="preserve"> PAGEREF _Toc448088869 \h </w:instrText>
             </w:r>
             <w:r>
               <w:rPr>
@@ -168,7 +165,7 @@
               <w:lang w:eastAsia="es-ES"/>
             </w:rPr>
           </w:pPr>
-          <w:hyperlink w:anchor="_Toc447924578" w:history="1">
+          <w:hyperlink w:anchor="_Toc448088870" w:history="1">
             <w:r>
               <w:rPr>
                 <w:rStyle w:val="Hipervnculo"/>
@@ -210,7 +207,7 @@
                 <w:noProof/>
                 <w:webHidden/>
               </w:rPr>
-              <w:instrText xml:space="preserve"> PAGEREF _Toc447924578 \h </w:instrText>
+              <w:instrText xml:space="preserve"> PAGEREF _Toc448088870 \h </w:instrText>
             </w:r>
             <w:r>
               <w:rPr>
@@ -254,7 +251,7 @@
               <w:lang w:eastAsia="es-ES"/>
             </w:rPr>
           </w:pPr>
-          <w:hyperlink w:anchor="_Toc447924579" w:history="1">
+          <w:hyperlink w:anchor="_Toc448088871" w:history="1">
             <w:r>
               <w:rPr>
                 <w:rStyle w:val="Hipervnculo"/>
@@ -296,7 +293,7 @@
                 <w:noProof/>
                 <w:webHidden/>
               </w:rPr>
-              <w:instrText xml:space="preserve"> PAGEREF _Toc447924579 \h </w:instrText>
+              <w:instrText xml:space="preserve"> PAGEREF _Toc448088871 \h </w:instrText>
             </w:r>
             <w:r>
               <w:rPr>
@@ -340,7 +337,7 @@
               <w:lang w:eastAsia="es-ES"/>
             </w:rPr>
           </w:pPr>
-          <w:hyperlink w:anchor="_Toc447924580" w:history="1">
+          <w:hyperlink w:anchor="_Toc448088872" w:history="1">
             <w:r>
               <w:rPr>
                 <w:rStyle w:val="Hipervnculo"/>
@@ -382,7 +379,7 @@
                 <w:noProof/>
                 <w:webHidden/>
               </w:rPr>
-              <w:instrText xml:space="preserve"> PAGEREF _Toc447924580 \h </w:instrText>
+              <w:instrText xml:space="preserve"> PAGEREF _Toc448088872 \h </w:instrText>
             </w:r>
             <w:r>
               <w:rPr>
@@ -402,7 +399,7 @@
                 <w:noProof/>
                 <w:webHidden/>
               </w:rPr>
-              <w:t>1</w:t>
+              <w:t>2</w:t>
             </w:r>
             <w:r>
               <w:rPr>
@@ -426,7 +423,7 @@
               <w:lang w:eastAsia="es-ES"/>
             </w:rPr>
           </w:pPr>
-          <w:hyperlink w:anchor="_Toc447924581" w:history="1">
+          <w:hyperlink w:anchor="_Toc448088873" w:history="1">
             <w:r>
               <w:rPr>
                 <w:rStyle w:val="Hipervnculo"/>
@@ -468,7 +465,7 @@
                 <w:noProof/>
                 <w:webHidden/>
               </w:rPr>
-              <w:instrText xml:space="preserve"> PAGEREF _Toc447924581 \h </w:instrText>
+              <w:instrText xml:space="preserve"> PAGEREF _Toc448088873 \h </w:instrText>
             </w:r>
             <w:r>
               <w:rPr>
@@ -488,7 +485,7 @@
                 <w:noProof/>
                 <w:webHidden/>
               </w:rPr>
-              <w:t>1</w:t>
+              <w:t>2</w:t>
             </w:r>
             <w:r>
               <w:rPr>
@@ -512,7 +509,7 @@
               <w:lang w:eastAsia="es-ES"/>
             </w:rPr>
           </w:pPr>
-          <w:hyperlink w:anchor="_Toc447924582" w:history="1">
+          <w:hyperlink w:anchor="_Toc448088874" w:history="1">
             <w:r>
               <w:rPr>
                 <w:rStyle w:val="Hipervnculo"/>
@@ -554,7 +551,93 @@
                 <w:noProof/>
                 <w:webHidden/>
               </w:rPr>
-              <w:instrText xml:space="preserve"> PAGEREF _Toc447924582 \h </w:instrText>
+              <w:instrText xml:space="preserve"> PAGEREF _Toc448088874 \h </w:instrText>
+            </w:r>
+            <w:r>
+              <w:rPr>
+                <w:noProof/>
+                <w:webHidden/>
+              </w:rPr>
+            </w:r>
+            <w:r>
+              <w:rPr>
+                <w:noProof/>
+                <w:webHidden/>
+              </w:rPr>
+              <w:fldChar w:fldCharType="separate"/>
+            </w:r>
+            <w:r>
+              <w:rPr>
+                <w:noProof/>
+                <w:webHidden/>
+              </w:rPr>
+              <w:t>2</w:t>
+            </w:r>
+            <w:r>
+              <w:rPr>
+                <w:noProof/>
+                <w:webHidden/>
+              </w:rPr>
+              <w:fldChar w:fldCharType="end"/>
+            </w:r>
+          </w:hyperlink>
+        </w:p>
+        <w:p>
+          <w:pPr>
+            <w:pStyle w:val="TDC1"/>
+            <w:tabs>
+              <w:tab w:val="left" w:pos="880"/>
+              <w:tab w:val="right" w:leader="dot" w:pos="8494"/>
+            </w:tabs>
+            <w:rPr>
+              <w:rFonts w:eastAsiaTheme="minorEastAsia"/>
+              <w:noProof/>
+              <w:lang w:eastAsia="es-ES"/>
+            </w:rPr>
+          </w:pPr>
+          <w:hyperlink w:anchor="_Toc448088875" w:history="1">
+            <w:r>
+              <w:rPr>
+                <w:rStyle w:val="Hipervnculo"/>
+                <w:noProof/>
+              </w:rPr>
+              <w:t>1.1.5.</w:t>
+            </w:r>
+            <w:r>
+              <w:rPr>
+                <w:rFonts w:eastAsiaTheme="minorEastAsia"/>
+                <w:noProof/>
+                <w:lang w:eastAsia="es-ES"/>
+              </w:rPr>
+              <w:tab/>
+            </w:r>
+            <w:r>
+              <w:rPr>
+                <w:rStyle w:val="Hipervnculo"/>
+                <w:noProof/>
+              </w:rPr>
+              <w:t>Se presenta un caso de spoofing</w:t>
+            </w:r>
+            <w:r>
+              <w:rPr>
+                <w:noProof/>
+                <w:webHidden/>
+              </w:rPr>
+              <w:tab/>
+            </w:r>
+            <w:r>
+              <w:rPr>
+                <w:noProof/>
+                <w:webHidden/>
+              </w:rPr>
+              <w:fldChar w:fldCharType="begin"/>
+            </w:r>
+            <w:r>
+              <w:rPr>
+                <w:noProof/>
+                <w:webHidden/>
+              </w:rPr>
+              <w:instrText xml:space="preserve"> PAGEREF _Toc448088875 \h </w:instrText>
             </w:r>
             <w:r>
               <w:rPr>
@@ -598,7 +681,7 @@
               <w:lang w:eastAsia="es-ES"/>
             </w:rPr>
           </w:pPr>
-          <w:hyperlink w:anchor="_Toc447924583" w:history="1">
+          <w:hyperlink w:anchor="_Toc448088876" w:history="1">
             <w:r>
               <w:rPr>
                 <w:rStyle w:val="Hipervnculo"/>
@@ -640,7 +723,7 @@
                 <w:noProof/>
                 <w:webHidden/>
               </w:rPr>
-              <w:instrText xml:space="preserve"> PAGEREF _Toc447924583 \h </w:instrText>
+              <w:instrText xml:space="preserve"> PAGEREF _Toc448088876 \h </w:instrText>
             </w:r>
             <w:r>
               <w:rPr>
@@ -684,7 +767,7 @@
               <w:lang w:eastAsia="es-ES"/>
             </w:rPr>
           </w:pPr>
-          <w:hyperlink w:anchor="_Toc447924584" w:history="1">
+          <w:hyperlink w:anchor="_Toc448088877" w:history="1">
             <w:r>
               <w:rPr>
                 <w:rStyle w:val="Hipervnculo"/>
@@ -726,7 +809,7 @@
                 <w:noProof/>
                 <w:webHidden/>
               </w:rPr>
-              <w:instrText xml:space="preserve"> PAGEREF _Toc447924584 \h </w:instrText>
+              <w:instrText xml:space="preserve"> PAGEREF _Toc448088877 \h </w:instrText>
             </w:r>
             <w:r>
               <w:rPr>
@@ -770,7 +853,7 @@
               <w:lang w:eastAsia="es-ES"/>
             </w:rPr>
           </w:pPr>
-          <w:hyperlink w:anchor="_Toc447924585" w:history="1">
+          <w:hyperlink w:anchor="_Toc448088878" w:history="1">
             <w:r>
               <w:rPr>
                 <w:rStyle w:val="Hipervnculo"/>
@@ -812,7 +895,7 @@
                 <w:noProof/>
                 <w:webHidden/>
               </w:rPr>
-              <w:instrText xml:space="preserve"> PAGEREF _Toc447924585 \h </w:instrText>
+              <w:instrText xml:space="preserve"> PAGEREF _Toc448088878 \h </w:instrText>
             </w:r>
             <w:r>
               <w:rPr>
@@ -856,7 +939,7 @@
               <w:lang w:eastAsia="es-ES"/>
             </w:rPr>
           </w:pPr>
-          <w:hyperlink w:anchor="_Toc447924586" w:history="1">
+          <w:hyperlink w:anchor="_Toc448088879" w:history="1">
             <w:r>
               <w:rPr>
                 <w:rStyle w:val="Hipervnculo"/>
@@ -898,7 +981,7 @@
                 <w:noProof/>
                 <w:webHidden/>
               </w:rPr>
-              <w:instrText xml:space="preserve"> PAGEREF _Toc447924586 \h </w:instrText>
+              <w:instrText xml:space="preserve"> PAGEREF _Toc448088879 \h </w:instrText>
             </w:r>
             <w:r>
               <w:rPr>
@@ -919,6 +1002,694 @@
                 <w:webHidden/>
               </w:rPr>
               <w:t>2</w:t>
+            </w:r>
+            <w:r>
+              <w:rPr>
+                <w:noProof/>
+                <w:webHidden/>
+              </w:rPr>
+              <w:fldChar w:fldCharType="end"/>
+            </w:r>
+          </w:hyperlink>
+        </w:p>
+        <w:p>
+          <w:pPr>
+            <w:pStyle w:val="TDC1"/>
+            <w:tabs>
+              <w:tab w:val="left" w:pos="880"/>
+              <w:tab w:val="right" w:leader="dot" w:pos="8494"/>
+            </w:tabs>
+            <w:rPr>
+              <w:rFonts w:eastAsiaTheme="minorEastAsia"/>
+              <w:noProof/>
+              <w:lang w:eastAsia="es-ES"/>
+            </w:rPr>
+          </w:pPr>
+          <w:hyperlink w:anchor="_Toc448088880" w:history="1">
+            <w:r>
+              <w:rPr>
+                <w:rStyle w:val="Hipervnculo"/>
+                <w:noProof/>
+              </w:rPr>
+              <w:t>1.2.4.</w:t>
+            </w:r>
+            <w:r>
+              <w:rPr>
+                <w:rFonts w:eastAsiaTheme="minorEastAsia"/>
+                <w:noProof/>
+                <w:lang w:eastAsia="es-ES"/>
+              </w:rPr>
+              <w:tab/>
+            </w:r>
+            <w:r>
+              <w:rPr>
+                <w:rStyle w:val="Hipervnculo"/>
+                <w:noProof/>
+              </w:rPr>
+              <w:t>Buffer Overflow</w:t>
+            </w:r>
+            <w:r>
+              <w:rPr>
+                <w:noProof/>
+                <w:webHidden/>
+              </w:rPr>
+              <w:tab/>
+            </w:r>
+            <w:r>
+              <w:rPr>
+                <w:noProof/>
+                <w:webHidden/>
+              </w:rPr>
+              <w:fldChar w:fldCharType="begin"/>
+            </w:r>
+            <w:r>
+              <w:rPr>
+                <w:noProof/>
+                <w:webHidden/>
+              </w:rPr>
+              <w:instrText xml:space="preserve"> PAGEREF _Toc448088880 \h </w:instrText>
+            </w:r>
+            <w:r>
+              <w:rPr>
+                <w:noProof/>
+                <w:webHidden/>
+              </w:rPr>
+            </w:r>
+            <w:r>
+              <w:rPr>
+                <w:noProof/>
+                <w:webHidden/>
+              </w:rPr>
+              <w:fldChar w:fldCharType="separate"/>
+            </w:r>
+            <w:r>
+              <w:rPr>
+                <w:noProof/>
+                <w:webHidden/>
+              </w:rPr>
+              <w:t>3</w:t>
+            </w:r>
+            <w:r>
+              <w:rPr>
+                <w:noProof/>
+                <w:webHidden/>
+              </w:rPr>
+              <w:fldChar w:fldCharType="end"/>
+            </w:r>
+          </w:hyperlink>
+        </w:p>
+        <w:p>
+          <w:pPr>
+            <w:pStyle w:val="TDC1"/>
+            <w:tabs>
+              <w:tab w:val="left" w:pos="880"/>
+              <w:tab w:val="right" w:leader="dot" w:pos="8494"/>
+            </w:tabs>
+            <w:rPr>
+              <w:rFonts w:eastAsiaTheme="minorEastAsia"/>
+              <w:noProof/>
+              <w:lang w:eastAsia="es-ES"/>
+            </w:rPr>
+          </w:pPr>
+          <w:hyperlink w:anchor="_Toc448088881" w:history="1">
+            <w:r>
+              <w:rPr>
+                <w:rStyle w:val="Hipervnculo"/>
+                <w:noProof/>
+              </w:rPr>
+              <w:t>1.2.5.</w:t>
+            </w:r>
+            <w:r>
+              <w:rPr>
+                <w:rFonts w:eastAsiaTheme="minorEastAsia"/>
+                <w:noProof/>
+                <w:lang w:eastAsia="es-ES"/>
+              </w:rPr>
+              <w:tab/>
+            </w:r>
+            <w:r>
+              <w:rPr>
+                <w:rStyle w:val="Hipervnculo"/>
+                <w:noProof/>
+              </w:rPr>
+              <w:t>Phishing</w:t>
+            </w:r>
+            <w:r>
+              <w:rPr>
+                <w:noProof/>
+                <w:webHidden/>
+              </w:rPr>
+              <w:tab/>
+            </w:r>
+            <w:r>
+              <w:rPr>
+                <w:noProof/>
+                <w:webHidden/>
+              </w:rPr>
+              <w:fldChar w:fldCharType="begin"/>
+            </w:r>
+            <w:r>
+              <w:rPr>
+                <w:noProof/>
+                <w:webHidden/>
+              </w:rPr>
+              <w:instrText xml:space="preserve"> PAGEREF _Toc448088881 \h </w:instrText>
+            </w:r>
+            <w:r>
+              <w:rPr>
+                <w:noProof/>
+                <w:webHidden/>
+              </w:rPr>
+            </w:r>
+            <w:r>
+              <w:rPr>
+                <w:noProof/>
+                <w:webHidden/>
+              </w:rPr>
+              <w:fldChar w:fldCharType="separate"/>
+            </w:r>
+            <w:r>
+              <w:rPr>
+                <w:noProof/>
+                <w:webHidden/>
+              </w:rPr>
+              <w:t>3</w:t>
+            </w:r>
+            <w:r>
+              <w:rPr>
+                <w:noProof/>
+                <w:webHidden/>
+              </w:rPr>
+              <w:fldChar w:fldCharType="end"/>
+            </w:r>
+          </w:hyperlink>
+        </w:p>
+        <w:p>
+          <w:pPr>
+            <w:pStyle w:val="TDC1"/>
+            <w:tabs>
+              <w:tab w:val="left" w:pos="440"/>
+              <w:tab w:val="right" w:leader="dot" w:pos="8494"/>
+            </w:tabs>
+            <w:rPr>
+              <w:rFonts w:eastAsiaTheme="minorEastAsia"/>
+              <w:noProof/>
+              <w:lang w:eastAsia="es-ES"/>
+            </w:rPr>
+          </w:pPr>
+          <w:hyperlink w:anchor="_Toc448088882" w:history="1">
+            <w:r>
+              <w:rPr>
+                <w:rStyle w:val="Hipervnculo"/>
+                <w:noProof/>
+              </w:rPr>
+              <w:t>2.</w:t>
+            </w:r>
+            <w:r>
+              <w:rPr>
+                <w:rFonts w:eastAsiaTheme="minorEastAsia"/>
+                <w:noProof/>
+                <w:lang w:eastAsia="es-ES"/>
+              </w:rPr>
+              <w:tab/>
+            </w:r>
+            <w:r>
+              <w:rPr>
+                <w:rStyle w:val="Hipervnculo"/>
+                <w:noProof/>
+              </w:rPr>
+              <w:t>Propuesta de Soluciones</w:t>
+            </w:r>
+            <w:r>
+              <w:rPr>
+                <w:noProof/>
+                <w:webHidden/>
+              </w:rPr>
+              <w:tab/>
+            </w:r>
+            <w:r>
+              <w:rPr>
+                <w:noProof/>
+                <w:webHidden/>
+              </w:rPr>
+              <w:fldChar w:fldCharType="begin"/>
+            </w:r>
+            <w:r>
+              <w:rPr>
+                <w:noProof/>
+                <w:webHidden/>
+              </w:rPr>
+              <w:instrText xml:space="preserve"> PAGEREF _Toc448088882 \h </w:instrText>
+            </w:r>
+            <w:r>
+              <w:rPr>
+                <w:noProof/>
+                <w:webHidden/>
+              </w:rPr>
+            </w:r>
+            <w:r>
+              <w:rPr>
+                <w:noProof/>
+                <w:webHidden/>
+              </w:rPr>
+              <w:fldChar w:fldCharType="separate"/>
+            </w:r>
+            <w:r>
+              <w:rPr>
+                <w:noProof/>
+                <w:webHidden/>
+              </w:rPr>
+              <w:t>3</w:t>
+            </w:r>
+            <w:r>
+              <w:rPr>
+                <w:noProof/>
+                <w:webHidden/>
+              </w:rPr>
+              <w:fldChar w:fldCharType="end"/>
+            </w:r>
+          </w:hyperlink>
+        </w:p>
+        <w:p>
+          <w:pPr>
+            <w:pStyle w:val="TDC1"/>
+            <w:tabs>
+              <w:tab w:val="left" w:pos="660"/>
+              <w:tab w:val="right" w:leader="dot" w:pos="8494"/>
+            </w:tabs>
+            <w:rPr>
+              <w:rFonts w:eastAsiaTheme="minorEastAsia"/>
+              <w:noProof/>
+              <w:lang w:eastAsia="es-ES"/>
+            </w:rPr>
+          </w:pPr>
+          <w:hyperlink w:anchor="_Toc448088883" w:history="1">
+            <w:r>
+              <w:rPr>
+                <w:rStyle w:val="Hipervnculo"/>
+                <w:noProof/>
+              </w:rPr>
+              <w:t>2.1.</w:t>
+            </w:r>
+            <w:r>
+              <w:rPr>
+                <w:rFonts w:eastAsiaTheme="minorEastAsia"/>
+                <w:noProof/>
+                <w:lang w:eastAsia="es-ES"/>
+              </w:rPr>
+              <w:tab/>
+            </w:r>
+            <w:r>
+              <w:rPr>
+                <w:rStyle w:val="Hipervnculo"/>
+                <w:noProof/>
+              </w:rPr>
+              <w:t>Un empleado autorizado hace cambio de la información de Time &amp; Attendance</w:t>
+            </w:r>
+            <w:r>
+              <w:rPr>
+                <w:noProof/>
+                <w:webHidden/>
+              </w:rPr>
+              <w:tab/>
+            </w:r>
+            <w:r>
+              <w:rPr>
+                <w:noProof/>
+                <w:webHidden/>
+              </w:rPr>
+              <w:fldChar w:fldCharType="begin"/>
+            </w:r>
+            <w:r>
+              <w:rPr>
+                <w:noProof/>
+                <w:webHidden/>
+              </w:rPr>
+              <w:instrText xml:space="preserve"> PAGEREF _Toc448088883 \h </w:instrText>
+            </w:r>
+            <w:r>
+              <w:rPr>
+                <w:noProof/>
+                <w:webHidden/>
+              </w:rPr>
+            </w:r>
+            <w:r>
+              <w:rPr>
+                <w:noProof/>
+                <w:webHidden/>
+              </w:rPr>
+              <w:fldChar w:fldCharType="separate"/>
+            </w:r>
+            <w:r>
+              <w:rPr>
+                <w:noProof/>
+                <w:webHidden/>
+              </w:rPr>
+              <w:t>3</w:t>
+            </w:r>
+            <w:r>
+              <w:rPr>
+                <w:noProof/>
+                <w:webHidden/>
+              </w:rPr>
+              <w:fldChar w:fldCharType="end"/>
+            </w:r>
+          </w:hyperlink>
+        </w:p>
+        <w:p>
+          <w:pPr>
+            <w:pStyle w:val="TDC1"/>
+            <w:tabs>
+              <w:tab w:val="left" w:pos="660"/>
+              <w:tab w:val="right" w:leader="dot" w:pos="8494"/>
+            </w:tabs>
+            <w:rPr>
+              <w:rFonts w:eastAsiaTheme="minorEastAsia"/>
+              <w:noProof/>
+              <w:lang w:eastAsia="es-ES"/>
+            </w:rPr>
+          </w:pPr>
+          <w:hyperlink w:anchor="_Toc448088884" w:history="1">
+            <w:r>
+              <w:rPr>
+                <w:rStyle w:val="Hipervnculo"/>
+                <w:noProof/>
+              </w:rPr>
+              <w:t>2.2.</w:t>
+            </w:r>
+            <w:r>
+              <w:rPr>
+                <w:rFonts w:eastAsiaTheme="minorEastAsia"/>
+                <w:noProof/>
+                <w:lang w:eastAsia="es-ES"/>
+              </w:rPr>
+              <w:tab/>
+            </w:r>
+            <w:r>
+              <w:rPr>
+                <w:rStyle w:val="Hipervnculo"/>
+                <w:noProof/>
+              </w:rPr>
+              <w:t>Una aplicación móvil envía datos falsos</w:t>
+            </w:r>
+            <w:r>
+              <w:rPr>
+                <w:noProof/>
+                <w:webHidden/>
+              </w:rPr>
+              <w:tab/>
+            </w:r>
+            <w:r>
+              <w:rPr>
+                <w:noProof/>
+                <w:webHidden/>
+              </w:rPr>
+              <w:fldChar w:fldCharType="begin"/>
+            </w:r>
+            <w:r>
+              <w:rPr>
+                <w:noProof/>
+                <w:webHidden/>
+              </w:rPr>
+              <w:instrText xml:space="preserve"> PAGEREF _Toc448088884 \h </w:instrText>
+            </w:r>
+            <w:r>
+              <w:rPr>
+                <w:noProof/>
+                <w:webHidden/>
+              </w:rPr>
+            </w:r>
+            <w:r>
+              <w:rPr>
+                <w:noProof/>
+                <w:webHidden/>
+              </w:rPr>
+              <w:fldChar w:fldCharType="separate"/>
+            </w:r>
+            <w:r>
+              <w:rPr>
+                <w:noProof/>
+                <w:webHidden/>
+              </w:rPr>
+              <w:t>3</w:t>
+            </w:r>
+            <w:r>
+              <w:rPr>
+                <w:noProof/>
+                <w:webHidden/>
+              </w:rPr>
+              <w:fldChar w:fldCharType="end"/>
+            </w:r>
+          </w:hyperlink>
+        </w:p>
+        <w:p>
+          <w:pPr>
+            <w:pStyle w:val="TDC1"/>
+            <w:tabs>
+              <w:tab w:val="left" w:pos="660"/>
+              <w:tab w:val="right" w:leader="dot" w:pos="8494"/>
+            </w:tabs>
+            <w:rPr>
+              <w:rFonts w:eastAsiaTheme="minorEastAsia"/>
+              <w:noProof/>
+              <w:lang w:eastAsia="es-ES"/>
+            </w:rPr>
+          </w:pPr>
+          <w:hyperlink w:anchor="_Toc448088885" w:history="1">
+            <w:r>
+              <w:rPr>
+                <w:rStyle w:val="Hipervnculo"/>
+                <w:noProof/>
+              </w:rPr>
+              <w:t>2.3.</w:t>
+            </w:r>
+            <w:r>
+              <w:rPr>
+                <w:rFonts w:eastAsiaTheme="minorEastAsia"/>
+                <w:noProof/>
+                <w:lang w:eastAsia="es-ES"/>
+              </w:rPr>
+              <w:tab/>
+            </w:r>
+            <w:r>
+              <w:rPr>
+                <w:rStyle w:val="Hipervnculo"/>
+                <w:noProof/>
+              </w:rPr>
+              <w:t>Un supervisor recibe más privilegios de los necesarios</w:t>
+            </w:r>
+            <w:r>
+              <w:rPr>
+                <w:noProof/>
+                <w:webHidden/>
+              </w:rPr>
+              <w:tab/>
+            </w:r>
+            <w:r>
+              <w:rPr>
+                <w:noProof/>
+                <w:webHidden/>
+              </w:rPr>
+              <w:fldChar w:fldCharType="begin"/>
+            </w:r>
+            <w:r>
+              <w:rPr>
+                <w:noProof/>
+                <w:webHidden/>
+              </w:rPr>
+              <w:instrText xml:space="preserve"> PAGEREF _Toc448088885 \h </w:instrText>
+            </w:r>
+            <w:r>
+              <w:rPr>
+                <w:noProof/>
+                <w:webHidden/>
+              </w:rPr>
+            </w:r>
+            <w:r>
+              <w:rPr>
+                <w:noProof/>
+                <w:webHidden/>
+              </w:rPr>
+              <w:fldChar w:fldCharType="separate"/>
+            </w:r>
+            <w:r>
+              <w:rPr>
+                <w:noProof/>
+                <w:webHidden/>
+              </w:rPr>
+              <w:t>3</w:t>
+            </w:r>
+            <w:r>
+              <w:rPr>
+                <w:noProof/>
+                <w:webHidden/>
+              </w:rPr>
+              <w:fldChar w:fldCharType="end"/>
+            </w:r>
+          </w:hyperlink>
+        </w:p>
+        <w:p>
+          <w:pPr>
+            <w:pStyle w:val="TDC1"/>
+            <w:tabs>
+              <w:tab w:val="left" w:pos="660"/>
+              <w:tab w:val="right" w:leader="dot" w:pos="8494"/>
+            </w:tabs>
+            <w:rPr>
+              <w:rFonts w:eastAsiaTheme="minorEastAsia"/>
+              <w:noProof/>
+              <w:lang w:eastAsia="es-ES"/>
+            </w:rPr>
+          </w:pPr>
+          <w:hyperlink w:anchor="_Toc448088886" w:history="1">
+            <w:r>
+              <w:rPr>
+                <w:rStyle w:val="Hipervnculo"/>
+                <w:noProof/>
+              </w:rPr>
+              <w:t>2.4.</w:t>
+            </w:r>
+            <w:r>
+              <w:rPr>
+                <w:rFonts w:eastAsiaTheme="minorEastAsia"/>
+                <w:noProof/>
+                <w:lang w:eastAsia="es-ES"/>
+              </w:rPr>
+              <w:tab/>
+            </w:r>
+            <w:r>
+              <w:rPr>
+                <w:rStyle w:val="Hipervnculo"/>
+                <w:noProof/>
+              </w:rPr>
+              <w:t>Ataque DoS al servicio Time &amp; Attendance</w:t>
+            </w:r>
+            <w:r>
+              <w:rPr>
+                <w:noProof/>
+                <w:webHidden/>
+              </w:rPr>
+              <w:tab/>
+            </w:r>
+            <w:r>
+              <w:rPr>
+                <w:noProof/>
+                <w:webHidden/>
+              </w:rPr>
+              <w:fldChar w:fldCharType="begin"/>
+            </w:r>
+            <w:r>
+              <w:rPr>
+                <w:noProof/>
+                <w:webHidden/>
+              </w:rPr>
+              <w:instrText xml:space="preserve"> PAGEREF _Toc448088886 \h </w:instrText>
+            </w:r>
+            <w:r>
+              <w:rPr>
+                <w:noProof/>
+                <w:webHidden/>
+              </w:rPr>
+            </w:r>
+            <w:r>
+              <w:rPr>
+                <w:noProof/>
+                <w:webHidden/>
+              </w:rPr>
+              <w:fldChar w:fldCharType="separate"/>
+            </w:r>
+            <w:r>
+              <w:rPr>
+                <w:noProof/>
+                <w:webHidden/>
+              </w:rPr>
+              <w:t>3</w:t>
+            </w:r>
+            <w:r>
+              <w:rPr>
+                <w:noProof/>
+                <w:webHidden/>
+              </w:rPr>
+              <w:fldChar w:fldCharType="end"/>
+            </w:r>
+          </w:hyperlink>
+        </w:p>
+        <w:p>
+          <w:pPr>
+            <w:pStyle w:val="TDC1"/>
+            <w:tabs>
+              <w:tab w:val="left" w:pos="660"/>
+              <w:tab w:val="right" w:leader="dot" w:pos="8494"/>
+            </w:tabs>
+            <w:rPr>
+              <w:rFonts w:eastAsiaTheme="minorEastAsia"/>
+              <w:noProof/>
+              <w:lang w:eastAsia="es-ES"/>
+            </w:rPr>
+          </w:pPr>
+          <w:hyperlink w:anchor="_Toc448088887" w:history="1">
+            <w:r>
+              <w:rPr>
+                <w:rStyle w:val="Hipervnculo"/>
+                <w:noProof/>
+              </w:rPr>
+              <w:t>2.5.</w:t>
+            </w:r>
+            <w:r>
+              <w:rPr>
+                <w:rFonts w:eastAsiaTheme="minorEastAsia"/>
+                <w:noProof/>
+                <w:lang w:eastAsia="es-ES"/>
+              </w:rPr>
+              <w:tab/>
+            </w:r>
+            <w:r>
+              <w:rPr>
+                <w:rStyle w:val="Hipervnculo"/>
+                <w:noProof/>
+              </w:rPr>
+              <w:t>Se presenta un caso de spoofing</w:t>
+            </w:r>
+            <w:r>
+              <w:rPr>
+                <w:noProof/>
+                <w:webHidden/>
+              </w:rPr>
+              <w:tab/>
+            </w:r>
+            <w:r>
+              <w:rPr>
+                <w:noProof/>
+                <w:webHidden/>
+              </w:rPr>
+              <w:fldChar w:fldCharType="begin"/>
+            </w:r>
+            <w:r>
+              <w:rPr>
+                <w:noProof/>
+                <w:webHidden/>
+              </w:rPr>
+              <w:instrText xml:space="preserve"> PAGEREF _Toc448088887 \h </w:instrText>
+            </w:r>
+            <w:r>
+              <w:rPr>
+                <w:noProof/>
+                <w:webHidden/>
+              </w:rPr>
+            </w:r>
+            <w:r>
+              <w:rPr>
+                <w:noProof/>
+                <w:webHidden/>
+              </w:rPr>
+              <w:fldChar w:fldCharType="separate"/>
+            </w:r>
+            <w:r>
+              <w:rPr>
+                <w:noProof/>
+                <w:webHidden/>
+              </w:rPr>
+              <w:t>3</w:t>
             </w:r>
             <w:r>
               <w:rPr>
@@ -948,11 +1719,11 @@
           <w:numId w:val="1"/>
         </w:numPr>
       </w:pPr>
-      <w:bookmarkStart w:id="1" w:name="_Toc447924577"/>
+      <w:bookmarkStart w:id="0" w:name="_Toc448088869"/>
       <w:r>
         <w:t>Análisis y entendimiento del problema</w:t>
       </w:r>
-      <w:bookmarkEnd w:id="1"/>
+      <w:bookmarkEnd w:id="0"/>
       <w:r>
         <w:t xml:space="preserve"> </w:t>
       </w:r>
@@ -965,11 +1736,11 @@
           <w:numId w:val="1"/>
         </w:numPr>
       </w:pPr>
-      <w:bookmarkStart w:id="2" w:name="_Toc447924578"/>
+      <w:bookmarkStart w:id="1" w:name="_Toc448088870"/>
       <w:r>
         <w:t>Amenazas</w:t>
       </w:r>
-      <w:bookmarkEnd w:id="2"/>
+      <w:bookmarkEnd w:id="1"/>
     </w:p>
     <w:p>
       <w:pPr>
@@ -979,7 +1750,7 @@
           <w:numId w:val="1"/>
         </w:numPr>
       </w:pPr>
-      <w:bookmarkStart w:id="3" w:name="_Toc447924579"/>
+      <w:bookmarkStart w:id="2" w:name="_Toc448088871"/>
       <w:r>
         <w:t xml:space="preserve">Un empleado autorizado </w:t>
       </w:r>
@@ -998,56 +1769,56 @@
       <w:r>
         <w:t>Attendance</w:t>
       </w:r>
+      <w:bookmarkEnd w:id="2"/>
+    </w:p>
+    <w:p>
+      <w:pPr>
+        <w:jc w:val="both"/>
+      </w:pPr>
+      <w:r>
+        <w:t xml:space="preserve">Si un usuario autorizado </w:t>
+      </w:r>
+      <w:r>
+        <w:t xml:space="preserve">cambia los datos que se encuentran en el segundo servidor especialmente los de time &amp; Attendance podría eventualmente modificar las horas y coordenadas de los trabajadores haciendo que algunos sean despedidos injustamente u otros pagados sin hacer nada. </w:t>
+      </w:r>
+      <w:r>
+        <w:t xml:space="preserve"> Si esta amenaza de consolida el servicio de información de Time &amp; Attendance </w:t>
+      </w:r>
+      <w:r>
+        <w:t xml:space="preserve"> </w:t>
+      </w:r>
+      <w:r>
+        <w:t xml:space="preserve">no </w:t>
+      </w:r>
+      <w:r>
+        <w:t>ofrecería</w:t>
+      </w:r>
+      <w:r>
+        <w:t xml:space="preserve"> ni integridad, ni confidencialidad </w:t>
+      </w:r>
+      <w:r>
+        <w:t>ni no repudio ni</w:t>
+      </w:r>
+      <w:r>
+        <w:t xml:space="preserve"> autenticación de f</w:t>
+      </w:r>
+      <w:r>
+        <w:t>uente ni</w:t>
+      </w:r>
+      <w:r>
+        <w:t xml:space="preserve"> destino. Es decir</w:t>
+      </w:r>
+      <w:r>
+        <w:t xml:space="preserve"> la aplicación de time &amp; Attendance no </w:t>
+      </w:r>
+      <w:r>
+        <w:t>serviría</w:t>
+      </w:r>
+      <w:r>
+        <w:t>.</w:t>
+      </w:r>
+      <w:bookmarkStart w:id="3" w:name="_GoBack"/>
       <w:bookmarkEnd w:id="3"/>
-    </w:p>
-    <w:p>
-      <w:pPr>
-        <w:jc w:val="both"/>
-      </w:pPr>
-      <w:r>
-        <w:t xml:space="preserve">Si un usuario autorizado </w:t>
-      </w:r>
-      <w:r>
-        <w:t xml:space="preserve">cambia los datos que se encuentran en el segundo servidor especialmente los de time &amp; Attendance podría eventualmente modificar las horas y coordenadas de los trabajadores haciendo que algunos sean despedidos injustamente u otros pagados sin hacer nada. </w:t>
-      </w:r>
-      <w:r>
-        <w:t xml:space="preserve"> Si esta amenaza de consolida el servicio de información de Time &amp; Attendance </w:t>
-      </w:r>
-      <w:r>
-        <w:t xml:space="preserve"> </w:t>
-      </w:r>
-      <w:r>
-        <w:t xml:space="preserve">no </w:t>
-      </w:r>
-      <w:r>
-        <w:t>ofrecería</w:t>
-      </w:r>
-      <w:r>
-        <w:t xml:space="preserve"> ni integridad, ni confidencialidad </w:t>
-      </w:r>
-      <w:r>
-        <w:t>ni no repudio ni</w:t>
-      </w:r>
-      <w:r>
-        <w:t xml:space="preserve"> autenticación de f</w:t>
-      </w:r>
-      <w:r>
-        <w:t>uente ni</w:t>
-      </w:r>
-      <w:r>
-        <w:t xml:space="preserve"> destino. Es decir</w:t>
-      </w:r>
-      <w:r>
-        <w:t xml:space="preserve"> la aplicación de time &amp; Attendance no </w:t>
-      </w:r>
-      <w:proofErr w:type="spellStart"/>
-      <w:r>
-        <w:t>serviria</w:t>
-      </w:r>
-      <w:proofErr w:type="spellEnd"/>
-      <w:r>
-        <w:t>.</w:t>
-      </w:r>
     </w:p>
     <w:p>
       <w:pPr>
@@ -1057,8 +1828,9 @@
           <w:numId w:val="1"/>
         </w:numPr>
       </w:pPr>
-      <w:bookmarkStart w:id="4" w:name="_Toc447924580"/>
-      <w:r>
+      <w:bookmarkStart w:id="4" w:name="_Toc448088872"/>
+      <w:r>
+        <w:lastRenderedPageBreak/>
         <w:t xml:space="preserve">Una aplicación </w:t>
       </w:r>
       <w:r>
@@ -1104,7 +1876,15 @@
         <w:t xml:space="preserve"> para que esta modifique los datos </w:t>
       </w:r>
       <w:r>
-        <w:t xml:space="preserve">antes de ingresarlos a memoria. Si esta amenaza se consolida sería catastrófico para todo el sistema puesto que no se tendría confiabilidad en los datos reportados en la aplicación Time &amp; Attendance </w:t>
+        <w:t xml:space="preserve">antes de ingresarlos a memoria. Si esta amenaza se consolida sería catastrófico para todo el sistema puesto que no se tendría confiabilidad en los datos reportados </w:t>
+      </w:r>
+      <w:proofErr w:type="gramStart"/>
+      <w:r>
+        <w:t>en</w:t>
+      </w:r>
+      <w:proofErr w:type="gramEnd"/>
+      <w:r>
+        <w:t xml:space="preserve"> la aplicación Time &amp; Attendance </w:t>
       </w:r>
     </w:p>
     <w:p>
@@ -1115,7 +1895,7 @@
           <w:numId w:val="1"/>
         </w:numPr>
       </w:pPr>
-      <w:bookmarkStart w:id="5" w:name="_Toc447924581"/>
+      <w:bookmarkStart w:id="5" w:name="_Toc448088873"/>
       <w:r>
         <w:t>U</w:t>
       </w:r>
@@ -1126,13 +1906,7 @@
         <w:t xml:space="preserve">atacante </w:t>
       </w:r>
       <w:r>
-        <w:t xml:space="preserve"> utiliza </w:t>
-      </w:r>
-      <w:r>
-        <w:t xml:space="preserve">Time &amp; Attendance </w:t>
-      </w:r>
-      <w:r>
-        <w:t xml:space="preserve"> para modificar el código fuente del servidor dos</w:t>
+        <w:t xml:space="preserve"> utiliza Time &amp; Attendance  para modificar el código fuente del servidor dos</w:t>
       </w:r>
       <w:bookmarkEnd w:id="5"/>
     </w:p>
@@ -1144,11 +1918,7 @@
         <w:t xml:space="preserve">Un atacante es capaz de </w:t>
       </w:r>
       <w:r>
-        <w:t xml:space="preserve">modificar el código fuente de la aplicación time &amp; Attendance para acceder al sistema operativo del servidor dos. Si esta amenaza se consolida todos los servicios </w:t>
-      </w:r>
-      <w:r>
-        <w:lastRenderedPageBreak/>
-        <w:t xml:space="preserve">provistos por el servidor no serían confiables y la empresa tendría </w:t>
+        <w:t xml:space="preserve">modificar el código fuente de la aplicación time &amp; Attendance para acceder al sistema operativo del servidor dos. Si esta amenaza se consolida todos los servicios provistos por el servidor no serían confiables y la empresa tendría </w:t>
       </w:r>
       <w:r>
         <w:t>problemas puesto que no sabrían si sus agentes y supervisores d</w:t>
@@ -1168,7 +1938,7 @@
           <w:numId w:val="1"/>
         </w:numPr>
       </w:pPr>
-      <w:bookmarkStart w:id="6" w:name="_Toc447924582"/>
+      <w:bookmarkStart w:id="6" w:name="_Toc448088874"/>
       <w:r>
         <w:t xml:space="preserve">Ataque </w:t>
       </w:r>
@@ -1193,21 +1963,15 @@
         <w:t xml:space="preserve">Un atacante podría </w:t>
       </w:r>
       <w:r>
-        <w:t xml:space="preserve">hacer </w:t>
-      </w:r>
-      <w:r>
-        <w:t>ataques de negación de servicio</w:t>
+        <w:t xml:space="preserve">hacer ataques de negación de servicio </w:t>
+      </w:r>
+      <w:r>
+        <w:t>bloqueado</w:t>
       </w:r>
       <w:r>
         <w:t xml:space="preserve"> </w:t>
       </w:r>
       <w:r>
-        <w:t>bloqueado</w:t>
-      </w:r>
-      <w:r>
-        <w:t xml:space="preserve"> </w:t>
-      </w:r>
-      <w:r>
         <w:t>los s</w:t>
       </w:r>
       <w:r>
@@ -1219,14 +1983,55 @@
       <w:r>
         <w:t xml:space="preserve"> no tendrán forma de reportarse, además eventualmente el procesamiento en el servidor dos seria solo de peticiones de Time &amp; Attendance por lo cual el servicio de correo electrónico también </w:t>
       </w:r>
+      <w:r>
+        <w:t>podría verse negado.</w:t>
+      </w:r>
+    </w:p>
+    <w:p>
+      <w:pPr>
+        <w:pStyle w:val="Ttulo1"/>
+        <w:numPr>
+          <w:ilvl w:val="2"/>
+          <w:numId w:val="1"/>
+        </w:numPr>
+      </w:pPr>
+      <w:bookmarkStart w:id="7" w:name="_Toc448088875"/>
+      <w:r>
+        <w:t xml:space="preserve">Se presenta un caso de </w:t>
+      </w:r>
       <w:proofErr w:type="spellStart"/>
       <w:r>
-        <w:t>podria</w:t>
-      </w:r>
+        <w:t>spoofing</w:t>
+      </w:r>
+      <w:bookmarkEnd w:id="7"/>
       <w:proofErr w:type="spellEnd"/>
-      <w:r>
-        <w:t xml:space="preserve"> verse negado. </w:t>
-      </w:r>
+    </w:p>
+    <w:p>
+      <w:pPr>
+        <w:jc w:val="both"/>
+      </w:pPr>
+      <w:r>
+        <w:t>En el portal web, se puede presentar el caso de suplantación (</w:t>
+      </w:r>
+      <w:proofErr w:type="spellStart"/>
+      <w:r>
+        <w:t>spoofing</w:t>
+      </w:r>
+      <w:proofErr w:type="spellEnd"/>
+      <w:r>
+        <w:t>) en este caso el empleado podría acceder a información a la cual no tiene acceso autorizad</w:t>
+      </w:r>
+      <w:r>
+        <w:t>o</w:t>
+      </w:r>
+      <w:r>
+        <w:t>, así accediendo a la información de clientes y otros datos importantes para la empresa.</w:t>
+      </w:r>
+    </w:p>
+    <w:p>
+      <w:pPr>
+        <w:jc w:val="both"/>
+      </w:pPr>
     </w:p>
     <w:p>
       <w:pPr>
@@ -1236,11 +2041,11 @@
           <w:numId w:val="1"/>
         </w:numPr>
       </w:pPr>
-      <w:bookmarkStart w:id="7" w:name="_Toc447924583"/>
+      <w:bookmarkStart w:id="8" w:name="_Toc448088876"/>
       <w:r>
         <w:t>Vulnerabilidades</w:t>
       </w:r>
-      <w:bookmarkEnd w:id="7"/>
+      <w:bookmarkEnd w:id="8"/>
       <w:r>
         <w:t xml:space="preserve"> </w:t>
       </w:r>
@@ -1253,11 +2058,11 @@
           <w:numId w:val="1"/>
         </w:numPr>
       </w:pPr>
-      <w:bookmarkStart w:id="8" w:name="_Toc447924584"/>
+      <w:bookmarkStart w:id="9" w:name="_Toc448088877"/>
       <w:r>
         <w:t>Supervisor de campo o agente no cambia la contraseña dada por defecto de su cuenta</w:t>
       </w:r>
-      <w:bookmarkEnd w:id="8"/>
+      <w:bookmarkEnd w:id="9"/>
       <w:r>
         <w:t xml:space="preserve"> </w:t>
       </w:r>
@@ -1278,11 +2083,11 @@
           <w:numId w:val="1"/>
         </w:numPr>
       </w:pPr>
-      <w:bookmarkStart w:id="9" w:name="_Toc447924585"/>
+      <w:bookmarkStart w:id="10" w:name="_Toc448088878"/>
       <w:r>
         <w:t>Un agente de campo recibe más privilegios de los necesarios</w:t>
       </w:r>
-      <w:bookmarkEnd w:id="9"/>
+      <w:bookmarkEnd w:id="10"/>
     </w:p>
     <w:p>
       <w:pPr>
@@ -1300,11 +2105,11 @@
           <w:numId w:val="1"/>
         </w:numPr>
       </w:pPr>
-      <w:bookmarkStart w:id="10" w:name="_Toc447924586"/>
+      <w:bookmarkStart w:id="11" w:name="_Toc448088879"/>
       <w:r>
         <w:t>Un supervisor recibe más privilegios de los necesarios</w:t>
       </w:r>
-      <w:bookmarkEnd w:id="10"/>
+      <w:bookmarkEnd w:id="11"/>
       <w:r>
         <w:t xml:space="preserve"> </w:t>
       </w:r>
@@ -1314,8 +2119,291 @@
         <w:jc w:val="both"/>
       </w:pPr>
       <w:r>
-        <w:t xml:space="preserve">Un agente supervisor solo debe poder reportar la posición de sus subordinados y la propia. Si este puede consultar las posiciones y fechas de otros agentes y supervisores y modificarlos eventualmente podría hacer que la integridad del sistema se pierda además de poder hacer una negación de servicios. </w:t>
-      </w:r>
+        <w:t xml:space="preserve">Un agente supervisor solo debe poder reportar la posición de sus subordinados y la propia. Si este puede consultar las posiciones y fechas de otros agentes y supervisores y modificarlos </w:t>
+      </w:r>
+      <w:r>
+        <w:lastRenderedPageBreak/>
+        <w:t xml:space="preserve">eventualmente podría hacer que la integridad del sistema se pierda además de poder hacer una negación de servicios. </w:t>
+      </w:r>
+    </w:p>
+    <w:p>
+      <w:pPr>
+        <w:pStyle w:val="Ttulo1"/>
+        <w:numPr>
+          <w:ilvl w:val="2"/>
+          <w:numId w:val="1"/>
+        </w:numPr>
+      </w:pPr>
+      <w:bookmarkStart w:id="12" w:name="_Toc448088880"/>
+      <w:r>
+        <w:t xml:space="preserve">Buffer </w:t>
+      </w:r>
+      <w:proofErr w:type="spellStart"/>
+      <w:r>
+        <w:t>Overflow</w:t>
+      </w:r>
+      <w:bookmarkEnd w:id="12"/>
+      <w:proofErr w:type="spellEnd"/>
+      <w:r>
+        <w:t xml:space="preserve"> </w:t>
+      </w:r>
+    </w:p>
+    <w:p>
+      <w:r>
+        <w:t xml:space="preserve">Existe la posibilidad de que el buffer se desborde (Buffer </w:t>
+      </w:r>
+      <w:proofErr w:type="spellStart"/>
+      <w:r>
+        <w:t>Overflow</w:t>
+      </w:r>
+      <w:proofErr w:type="spellEnd"/>
+      <w:r>
+        <w:t>) y así se pierda información del sistema, en este caso no sólo se pierde información importante si no que si se pierde, no se sabe qué información fue la que se perdió y esto puede afectar a cualquiera de las 3 aplicaciones que estamos evaluando ya que todas almacenan información importante.</w:t>
+      </w:r>
+    </w:p>
+    <w:p>
+      <w:pPr>
+        <w:pStyle w:val="Ttulo1"/>
+        <w:numPr>
+          <w:ilvl w:val="2"/>
+          <w:numId w:val="1"/>
+        </w:numPr>
+      </w:pPr>
+      <w:bookmarkStart w:id="13" w:name="_Toc448088881"/>
+      <w:proofErr w:type="spellStart"/>
+      <w:r>
+        <w:t>Phishing</w:t>
+      </w:r>
+      <w:bookmarkEnd w:id="13"/>
+      <w:proofErr w:type="spellEnd"/>
+      <w:r>
+        <w:t xml:space="preserve"> </w:t>
+      </w:r>
+    </w:p>
+    <w:p>
+      <w:r>
+        <w:t xml:space="preserve">No se puede tener certeza que un empleado o cliente esté accediendo a la legitima Pagina Web de la empresa, otra página web podría hacerse pasar por la nuestra y el cliente al acceder a está estaría revelando información personal de él a un tercero. </w:t>
+      </w:r>
+    </w:p>
+    <w:p>
+      <w:pPr>
+        <w:ind w:left="708"/>
+      </w:pPr>
+    </w:p>
+    <w:p>
+      <w:pPr>
+        <w:pStyle w:val="Ttulo1"/>
+        <w:numPr>
+          <w:ilvl w:val="0"/>
+          <w:numId w:val="1"/>
+        </w:numPr>
+      </w:pPr>
+      <w:bookmarkStart w:id="14" w:name="_Toc448088882"/>
+      <w:r>
+        <w:t>Propuesta de Soluciones</w:t>
+      </w:r>
+      <w:bookmarkEnd w:id="14"/>
+      <w:r>
+        <w:t xml:space="preserve">  </w:t>
+      </w:r>
+    </w:p>
+    <w:p>
+      <w:pPr>
+        <w:jc w:val="both"/>
+      </w:pPr>
+    </w:p>
+    <w:p>
+      <w:pPr>
+        <w:pStyle w:val="Ttulo1"/>
+        <w:numPr>
+          <w:ilvl w:val="1"/>
+          <w:numId w:val="1"/>
+        </w:numPr>
+      </w:pPr>
+      <w:bookmarkStart w:id="15" w:name="_Toc448088883"/>
+      <w:r>
+        <w:t xml:space="preserve">Un empleado autorizado </w:t>
+      </w:r>
+      <w:r>
+        <w:t>hace cambio</w:t>
+      </w:r>
+      <w:r>
+        <w:t xml:space="preserve"> de la información </w:t>
+      </w:r>
+      <w:r>
+        <w:t>de</w:t>
+      </w:r>
+      <w:r>
+        <w:t xml:space="preserve"> Time &amp; Attendance</w:t>
+      </w:r>
+      <w:bookmarkEnd w:id="15"/>
+    </w:p>
+    <w:p>
+      <w:r>
+        <w:t xml:space="preserve">Manejo de </w:t>
+      </w:r>
+      <w:r>
+        <w:t>responsabilidades (</w:t>
+      </w:r>
+      <w:r>
+        <w:t>separaci</w:t>
+      </w:r>
+      <w:r>
+        <w:t xml:space="preserve">ón de privilegios/privilegios mínimos) </w:t>
+      </w:r>
+      <w:r>
+        <w:t xml:space="preserve"> y uso d</w:t>
+      </w:r>
+      <w:r>
+        <w:t>e contraseñas;</w:t>
+      </w:r>
+      <w:r>
+        <w:t xml:space="preserve"> todo tipo de usuario tendrá un rol y cada rol tendrá diferentes responsabilidades y autorizaciones</w:t>
+      </w:r>
+      <w:r>
+        <w:t>, extra a esto, se manejaran registros de las tareas autorizadas, un log de todo lo que se hace de modo que si le logra la adulteración de información se sabrá quién o por lo menos de qué usuario y en qué momento sucedió.</w:t>
+      </w:r>
+    </w:p>
+    <w:p>
+      <w:pPr>
+        <w:pStyle w:val="Ttulo1"/>
+        <w:numPr>
+          <w:ilvl w:val="1"/>
+          <w:numId w:val="1"/>
+        </w:numPr>
+      </w:pPr>
+      <w:r>
+        <w:t xml:space="preserve"> </w:t>
+      </w:r>
+      <w:bookmarkStart w:id="16" w:name="_Toc448088884"/>
+      <w:r>
+        <w:t>Una aplicación móvil envía datos falsos</w:t>
+      </w:r>
+      <w:bookmarkEnd w:id="16"/>
+      <w:r>
+        <w:t xml:space="preserve">  </w:t>
+      </w:r>
+    </w:p>
+    <w:p>
+      <w:r>
+        <w:t xml:space="preserve">Para esta amenaza implementaremos niveles de defensa tales como Firewalls, IDS y </w:t>
+      </w:r>
+      <w:proofErr w:type="spellStart"/>
+      <w:r>
+        <w:t>antispywares</w:t>
+      </w:r>
+      <w:proofErr w:type="spellEnd"/>
+      <w:r>
+        <w:t xml:space="preserve"> de modo que se restringirá el acceso de atacantes y más importante aún se cifraran los mensajes que se manejen con los servidores con llaves asimétricas de modo que se pueda saber si el mensaje enviado es o no por uno de los empleados de la empresa al </w:t>
+      </w:r>
+      <w:r>
+        <w:t>hacer</w:t>
+      </w:r>
+      <w:r>
+        <w:t xml:space="preserve"> el descifrado con las llaves publicas correspondientes</w:t>
+      </w:r>
+      <w:r>
+        <w:t>.</w:t>
+      </w:r>
+    </w:p>
+    <w:p>
+      <w:pPr>
+        <w:pStyle w:val="Ttulo1"/>
+        <w:numPr>
+          <w:ilvl w:val="1"/>
+          <w:numId w:val="1"/>
+        </w:numPr>
+      </w:pPr>
+      <w:bookmarkStart w:id="17" w:name="_Toc448088885"/>
+      <w:r>
+        <w:t>Un supervisor recibe más privilegios de los necesarios</w:t>
+      </w:r>
+      <w:bookmarkEnd w:id="17"/>
+      <w:r>
+        <w:t xml:space="preserve"> </w:t>
+      </w:r>
+    </w:p>
+    <w:p>
+      <w:r>
+        <w:t>En este caso separaremos y minimizaremos los privilegios, de este modo un supervisor no podrá recibir más privilegios de los que son seguros que tenga.</w:t>
+      </w:r>
+    </w:p>
+    <w:p>
+      <w:pPr>
+        <w:pStyle w:val="Ttulo1"/>
+        <w:numPr>
+          <w:ilvl w:val="1"/>
+          <w:numId w:val="1"/>
+        </w:numPr>
+      </w:pPr>
+      <w:bookmarkStart w:id="18" w:name="_Toc448088886"/>
+      <w:r>
+        <w:t xml:space="preserve">Ataque </w:t>
+      </w:r>
+      <w:proofErr w:type="spellStart"/>
+      <w:r>
+        <w:t>DoS</w:t>
+      </w:r>
+      <w:proofErr w:type="spellEnd"/>
+      <w:r>
+        <w:t xml:space="preserve"> al servicio Time &amp; Attendance</w:t>
+      </w:r>
+      <w:bookmarkEnd w:id="18"/>
+    </w:p>
+    <w:p>
+      <w:r>
+        <w:t xml:space="preserve">Para esta amenaza implementaremos niveles de defensa tales como Firewalls, IDS y </w:t>
+      </w:r>
+      <w:proofErr w:type="spellStart"/>
+      <w:r>
+        <w:t>antispywares</w:t>
+      </w:r>
+      <w:proofErr w:type="spellEnd"/>
+      <w:r>
+        <w:t xml:space="preserve"> de modo que se restringirá el acceso de atacantes.</w:t>
+      </w:r>
+    </w:p>
+    <w:p>
+      <w:pPr>
+        <w:pStyle w:val="Ttulo1"/>
+        <w:numPr>
+          <w:ilvl w:val="1"/>
+          <w:numId w:val="1"/>
+        </w:numPr>
+      </w:pPr>
+      <w:bookmarkStart w:id="19" w:name="_Toc448088887"/>
+      <w:r>
+        <w:t xml:space="preserve">Se presenta un caso de </w:t>
+      </w:r>
+      <w:proofErr w:type="spellStart"/>
+      <w:r>
+        <w:t>spoofing</w:t>
+      </w:r>
+      <w:bookmarkEnd w:id="19"/>
+      <w:proofErr w:type="spellEnd"/>
+    </w:p>
+    <w:p>
+      <w:r>
+        <w:t xml:space="preserve">Uso de llaves </w:t>
+      </w:r>
+      <w:r>
+        <w:t>simétricas</w:t>
+      </w:r>
+      <w:r>
+        <w:t xml:space="preserve">, </w:t>
+      </w:r>
+      <w:r>
+        <w:t xml:space="preserve">todo mensaje almacenado estará cifrado con una llave asimétrica de modo que esta información no podrá ser leída por ningún empleado que no disponga de la </w:t>
+      </w:r>
+      <w:r>
+        <w:lastRenderedPageBreak/>
+        <w:t>autorización. Esta llave sólo la conoce quien o quienes sí estén autorizados a conocer dicha información</w:t>
+      </w:r>
+    </w:p>
+    <w:p>
+      <w:pPr>
+        <w:jc w:val="both"/>
+      </w:pPr>
     </w:p>
     <w:sectPr>
       <w:headerReference w:type="default" r:id="rId8"/>
@@ -1388,6 +2476,7 @@
         <w:docPartUnique/>
       </w:docPartObj>
     </w:sdtPr>
+    <w:sdtEndPr/>
     <w:sdtContent>
       <w:p>
         <w:pPr>
@@ -1407,7 +2496,7 @@
           <w:rPr>
             <w:noProof/>
           </w:rPr>
-          <w:t>2</w:t>
+          <w:t>4</w:t>
         </w:r>
         <w:r>
           <w:fldChar w:fldCharType="end"/>
@@ -1427,6 +2516,18 @@
       <w:t>201317123</w:t>
     </w:r>
   </w:p>
+  <w:p>
+    <w:pPr>
+      <w:pStyle w:val="Encabezado"/>
+    </w:pPr>
+    <w:r>
+      <w:t>Juan Pablo Camacho</w:t>
+    </w:r>
+    <w:r>
+      <w:tab/>
+      <w:t>201225726</w:t>
+    </w:r>
+  </w:p>
 </w:hdr>
 </file>
 
@@ -1519,6 +2620,92 @@
     </w:lvl>
   </w:abstractNum>
   <w:abstractNum w:abstractNumId="1" w15:restartNumberingAfterBreak="0">
+    <w:nsid w:val="05E41ACD"/>
+    <w:multiLevelType w:val="multilevel"/>
+    <w:tmpl w:val="0C0A001F"/>
+    <w:lvl w:ilvl="0">
+      <w:start w:val="1"/>
+      <w:numFmt w:val="decimal"/>
+      <w:lvlText w:val="%1."/>
+      <w:lvlJc w:val="left"/>
+      <w:pPr>
+        <w:ind w:left="360" w:hanging="360"/>
+      </w:pPr>
+    </w:lvl>
+    <w:lvl w:ilvl="1">
+      <w:start w:val="1"/>
+      <w:numFmt w:val="decimal"/>
+      <w:lvlText w:val="%1.%2."/>
+      <w:lvlJc w:val="left"/>
+      <w:pPr>
+        <w:ind w:left="792" w:hanging="432"/>
+      </w:pPr>
+    </w:lvl>
+    <w:lvl w:ilvl="2">
+      <w:start w:val="1"/>
+      <w:numFmt w:val="decimal"/>
+      <w:lvlText w:val="%1.%2.%3."/>
+      <w:lvlJc w:val="left"/>
+      <w:pPr>
+        <w:ind w:left="1224" w:hanging="504"/>
+      </w:pPr>
+    </w:lvl>
+    <w:lvl w:ilvl="3">
+      <w:start w:val="1"/>
+      <w:numFmt w:val="decimal"/>
+      <w:lvlText w:val="%1.%2.%3.%4."/>
+      <w:lvlJc w:val="left"/>
+      <w:pPr>
+        <w:ind w:left="1728" w:hanging="648"/>
+      </w:pPr>
+    </w:lvl>
+    <w:lvl w:ilvl="4">
+      <w:start w:val="1"/>
+      <w:numFmt w:val="decimal"/>
+      <w:lvlText w:val="%1.%2.%3.%4.%5."/>
+      <w:lvlJc w:val="left"/>
+      <w:pPr>
+        <w:ind w:left="2232" w:hanging="792"/>
+      </w:pPr>
+    </w:lvl>
+    <w:lvl w:ilvl="5">
+      <w:start w:val="1"/>
+      <w:numFmt w:val="decimal"/>
+      <w:lvlText w:val="%1.%2.%3.%4.%5.%6."/>
+      <w:lvlJc w:val="left"/>
+      <w:pPr>
+        <w:ind w:left="2736" w:hanging="936"/>
+      </w:pPr>
+    </w:lvl>
+    <w:lvl w:ilvl="6">
+      <w:start w:val="1"/>
+      <w:numFmt w:val="decimal"/>
+      <w:lvlText w:val="%1.%2.%3.%4.%5.%6.%7."/>
+      <w:lvlJc w:val="left"/>
+      <w:pPr>
+        <w:ind w:left="3240" w:hanging="1080"/>
+      </w:pPr>
+    </w:lvl>
+    <w:lvl w:ilvl="7">
+      <w:start w:val="1"/>
+      <w:numFmt w:val="decimal"/>
+      <w:lvlText w:val="%1.%2.%3.%4.%5.%6.%7.%8."/>
+      <w:lvlJc w:val="left"/>
+      <w:pPr>
+        <w:ind w:left="3744" w:hanging="1224"/>
+      </w:pPr>
+    </w:lvl>
+    <w:lvl w:ilvl="8">
+      <w:start w:val="1"/>
+      <w:numFmt w:val="decimal"/>
+      <w:lvlText w:val="%1.%2.%3.%4.%5.%6.%7.%8.%9."/>
+      <w:lvlJc w:val="left"/>
+      <w:pPr>
+        <w:ind w:left="4320" w:hanging="1440"/>
+      </w:pPr>
+    </w:lvl>
+  </w:abstractNum>
+  <w:abstractNum w:abstractNumId="2" w15:restartNumberingAfterBreak="0">
     <w:nsid w:val="3F421B13"/>
     <w:multiLevelType w:val="hybridMultilevel"/>
     <w:tmpl w:val="D880250A"/>
@@ -1604,7 +2791,93 @@
       </w:pPr>
     </w:lvl>
   </w:abstractNum>
-  <w:abstractNum w:abstractNumId="2" w15:restartNumberingAfterBreak="0">
+  <w:abstractNum w:abstractNumId="3" w15:restartNumberingAfterBreak="0">
+    <w:nsid w:val="4A335799"/>
+    <w:multiLevelType w:val="multilevel"/>
+    <w:tmpl w:val="0C0A001F"/>
+    <w:lvl w:ilvl="0">
+      <w:start w:val="1"/>
+      <w:numFmt w:val="decimal"/>
+      <w:lvlText w:val="%1."/>
+      <w:lvlJc w:val="left"/>
+      <w:pPr>
+        <w:ind w:left="360" w:hanging="360"/>
+      </w:pPr>
+    </w:lvl>
+    <w:lvl w:ilvl="1">
+      <w:start w:val="1"/>
+      <w:numFmt w:val="decimal"/>
+      <w:lvlText w:val="%1.%2."/>
+      <w:lvlJc w:val="left"/>
+      <w:pPr>
+        <w:ind w:left="792" w:hanging="432"/>
+      </w:pPr>
+    </w:lvl>
+    <w:lvl w:ilvl="2">
+      <w:start w:val="1"/>
+      <w:numFmt w:val="decimal"/>
+      <w:lvlText w:val="%1.%2.%3."/>
+      <w:lvlJc w:val="left"/>
+      <w:pPr>
+        <w:ind w:left="1224" w:hanging="504"/>
+      </w:pPr>
+    </w:lvl>
+    <w:lvl w:ilvl="3">
+      <w:start w:val="1"/>
+      <w:numFmt w:val="decimal"/>
+      <w:lvlText w:val="%1.%2.%3.%4."/>
+      <w:lvlJc w:val="left"/>
+      <w:pPr>
+        <w:ind w:left="1728" w:hanging="648"/>
+      </w:pPr>
+    </w:lvl>
+    <w:lvl w:ilvl="4">
+      <w:start w:val="1"/>
+      <w:numFmt w:val="decimal"/>
+      <w:lvlText w:val="%1.%2.%3.%4.%5."/>
+      <w:lvlJc w:val="left"/>
+      <w:pPr>
+        <w:ind w:left="2232" w:hanging="792"/>
+      </w:pPr>
+    </w:lvl>
+    <w:lvl w:ilvl="5">
+      <w:start w:val="1"/>
+      <w:numFmt w:val="decimal"/>
+      <w:lvlText w:val="%1.%2.%3.%4.%5.%6."/>
+      <w:lvlJc w:val="left"/>
+      <w:pPr>
+        <w:ind w:left="2736" w:hanging="936"/>
+      </w:pPr>
+    </w:lvl>
+    <w:lvl w:ilvl="6">
+      <w:start w:val="1"/>
+      <w:numFmt w:val="decimal"/>
+      <w:lvlText w:val="%1.%2.%3.%4.%5.%6.%7."/>
+      <w:lvlJc w:val="left"/>
+      <w:pPr>
+        <w:ind w:left="3240" w:hanging="1080"/>
+      </w:pPr>
+    </w:lvl>
+    <w:lvl w:ilvl="7">
+      <w:start w:val="1"/>
+      <w:numFmt w:val="decimal"/>
+      <w:lvlText w:val="%1.%2.%3.%4.%5.%6.%7.%8."/>
+      <w:lvlJc w:val="left"/>
+      <w:pPr>
+        <w:ind w:left="3744" w:hanging="1224"/>
+      </w:pPr>
+    </w:lvl>
+    <w:lvl w:ilvl="8">
+      <w:start w:val="1"/>
+      <w:numFmt w:val="decimal"/>
+      <w:lvlText w:val="%1.%2.%3.%4.%5.%6.%7.%8.%9."/>
+      <w:lvlJc w:val="left"/>
+      <w:pPr>
+        <w:ind w:left="4320" w:hanging="1440"/>
+      </w:pPr>
+    </w:lvl>
+  </w:abstractNum>
+  <w:abstractNum w:abstractNumId="4" w15:restartNumberingAfterBreak="0">
     <w:nsid w:val="5ED86144"/>
     <w:multiLevelType w:val="hybridMultilevel"/>
     <w:tmpl w:val="80F0F0B6"/>
@@ -1687,6 +2960,92 @@
       <w:lvlJc w:val="right"/>
       <w:pPr>
         <w:ind w:left="6480" w:hanging="180"/>
+      </w:pPr>
+    </w:lvl>
+  </w:abstractNum>
+  <w:abstractNum w:abstractNumId="5" w15:restartNumberingAfterBreak="0">
+    <w:nsid w:val="7EC65591"/>
+    <w:multiLevelType w:val="multilevel"/>
+    <w:tmpl w:val="0C0A001F"/>
+    <w:lvl w:ilvl="0">
+      <w:start w:val="1"/>
+      <w:numFmt w:val="decimal"/>
+      <w:lvlText w:val="%1."/>
+      <w:lvlJc w:val="left"/>
+      <w:pPr>
+        <w:ind w:left="360" w:hanging="360"/>
+      </w:pPr>
+    </w:lvl>
+    <w:lvl w:ilvl="1">
+      <w:start w:val="1"/>
+      <w:numFmt w:val="decimal"/>
+      <w:lvlText w:val="%1.%2."/>
+      <w:lvlJc w:val="left"/>
+      <w:pPr>
+        <w:ind w:left="792" w:hanging="432"/>
+      </w:pPr>
+    </w:lvl>
+    <w:lvl w:ilvl="2">
+      <w:start w:val="1"/>
+      <w:numFmt w:val="decimal"/>
+      <w:lvlText w:val="%1.%2.%3."/>
+      <w:lvlJc w:val="left"/>
+      <w:pPr>
+        <w:ind w:left="1224" w:hanging="504"/>
+      </w:pPr>
+    </w:lvl>
+    <w:lvl w:ilvl="3">
+      <w:start w:val="1"/>
+      <w:numFmt w:val="decimal"/>
+      <w:lvlText w:val="%1.%2.%3.%4."/>
+      <w:lvlJc w:val="left"/>
+      <w:pPr>
+        <w:ind w:left="1728" w:hanging="648"/>
+      </w:pPr>
+    </w:lvl>
+    <w:lvl w:ilvl="4">
+      <w:start w:val="1"/>
+      <w:numFmt w:val="decimal"/>
+      <w:lvlText w:val="%1.%2.%3.%4.%5."/>
+      <w:lvlJc w:val="left"/>
+      <w:pPr>
+        <w:ind w:left="2232" w:hanging="792"/>
+      </w:pPr>
+    </w:lvl>
+    <w:lvl w:ilvl="5">
+      <w:start w:val="1"/>
+      <w:numFmt w:val="decimal"/>
+      <w:lvlText w:val="%1.%2.%3.%4.%5.%6."/>
+      <w:lvlJc w:val="left"/>
+      <w:pPr>
+        <w:ind w:left="2736" w:hanging="936"/>
+      </w:pPr>
+    </w:lvl>
+    <w:lvl w:ilvl="6">
+      <w:start w:val="1"/>
+      <w:numFmt w:val="decimal"/>
+      <w:lvlText w:val="%1.%2.%3.%4.%5.%6.%7."/>
+      <w:lvlJc w:val="left"/>
+      <w:pPr>
+        <w:ind w:left="3240" w:hanging="1080"/>
+      </w:pPr>
+    </w:lvl>
+    <w:lvl w:ilvl="7">
+      <w:start w:val="1"/>
+      <w:numFmt w:val="decimal"/>
+      <w:lvlText w:val="%1.%2.%3.%4.%5.%6.%7.%8."/>
+      <w:lvlJc w:val="left"/>
+      <w:pPr>
+        <w:ind w:left="3744" w:hanging="1224"/>
+      </w:pPr>
+    </w:lvl>
+    <w:lvl w:ilvl="8">
+      <w:start w:val="1"/>
+      <w:numFmt w:val="decimal"/>
+      <w:lvlText w:val="%1.%2.%3.%4.%5.%6.%7.%8.%9."/>
+      <w:lvlJc w:val="left"/>
+      <w:pPr>
+        <w:ind w:left="4320" w:hanging="1440"/>
       </w:pPr>
     </w:lvl>
   </w:abstractNum>
@@ -1694,10 +3053,19 @@
     <w:abstractNumId w:val="0"/>
   </w:num>
   <w:num w:numId="2">
+    <w:abstractNumId w:val="4"/>
+  </w:num>
+  <w:num w:numId="3">
     <w:abstractNumId w:val="2"/>
   </w:num>
-  <w:num w:numId="3">
+  <w:num w:numId="4">
     <w:abstractNumId w:val="1"/>
+  </w:num>
+  <w:num w:numId="5">
+    <w:abstractNumId w:val="3"/>
+  </w:num>
+  <w:num w:numId="6">
+    <w:abstractNumId w:val="5"/>
   </w:num>
 </w:numbering>
 </file>
@@ -2519,7 +3887,7 @@
 </file>
 
 <file path=customXml/itemProps1.xml><?xml version="1.0" encoding="utf-8"?>
-<ds:datastoreItem xmlns:ds="http://schemas.openxmlformats.org/officeDocument/2006/customXml" ds:itemID="{B3584715-D5C6-4767-8419-8D615E0F1560}">
+<ds:datastoreItem xmlns:ds="http://schemas.openxmlformats.org/officeDocument/2006/customXml" ds:itemID="{303A6C11-5903-44F2-8FD9-F8FEEB0D3344}">
   <ds:schemaRefs>
     <ds:schemaRef ds:uri="http://schemas.openxmlformats.org/officeDocument/2006/bibliography"/>
   </ds:schemaRefs>

</xml_diff>